<commit_message>
added onepage and powerpoint
</commit_message>
<xml_diff>
--- a/OnePage.docx
+++ b/OnePage.docx
@@ -1140,7 +1140,23 @@
           <w:sz w:val="20"/>
           <w:szCs w:val="20"/>
         </w:rPr>
-        <w:t xml:space="preserve"> users the most.  This is very interesting as we can use these questions to match users.  Here are a couple of the questions that split users the most from the IPIP-NEO assessment were I split out users based on sex.</w:t>
+        <w:t xml:space="preserve"> users the most.  This is very interesting as we can use these questions to match users.  Here are a couple of the questions that split users the most from the IPIP-NEO assessment were I split out users based on </w:t>
+      </w:r>
+      <w:r>
+        <w:rPr>
+          <w:sz w:val="20"/>
+          <w:szCs w:val="20"/>
+        </w:rPr>
+        <w:t>gender</w:t>
+      </w:r>
+      <w:bookmarkStart w:id="0" w:name="_GoBack"/>
+      <w:bookmarkEnd w:id="0"/>
+      <w:r>
+        <w:rPr>
+          <w:sz w:val="20"/>
+          <w:szCs w:val="20"/>
+        </w:rPr>
+        <w:t>.</w:t>
       </w:r>
     </w:p>
     <w:p>
@@ -1167,15 +1183,7 @@
           <w:sz w:val="22"/>
           <w:szCs w:val="22"/>
         </w:rPr>
-        <w:t>orrelation Between Personality Facets</w:t>
-      </w:r>
-      <w:r>
-        <w:rPr>
-          <w:b/>
-          <w:sz w:val="22"/>
-          <w:szCs w:val="22"/>
-        </w:rPr>
-        <w:t>:</w:t>
+        <w:t>orrelation Between Personality Facets:</w:t>
       </w:r>
       <w:r>
         <w:rPr>
@@ -1337,7 +1345,21 @@
           <w:sz w:val="20"/>
           <w:szCs w:val="20"/>
         </w:rPr>
-        <w:t xml:space="preserve">By building a decision tree for each of the personality traits, I was able to identify the personality percentile that user falls into with mean abs error &lt; 15% for each trait.  This was done with only 4 questions per trait, and error can be minimized further by adding more questions.  After building the decision tree, I implemented OOP to create a system that allowed the user to traverse the decision tree by answering at each split and thereby having a unique path through the questions.  All users start at the same node and progress through the splits in the tree.  </w:t>
+        <w:t>By building a decision tree for each of the personality traits, I was able to identify the personality percentile that user falls into with mean abs error &lt; 15% for each trait.  This was done with only 4 questions per trait, and error can be minimized further by adding more questions.  After building the decision tree, I implemented OOP</w:t>
+      </w:r>
+      <w:r>
+        <w:rPr>
+          <w:sz w:val="20"/>
+          <w:szCs w:val="20"/>
+        </w:rPr>
+        <w:t xml:space="preserve"> approach</w:t>
+      </w:r>
+      <w:r>
+        <w:rPr>
+          <w:sz w:val="20"/>
+          <w:szCs w:val="20"/>
+        </w:rPr>
+        <w:t xml:space="preserve"> to create a system that allowed the user to traverse the decision tree by answering at each split and thereby having a unique path through the questions.  All users start at the same node and progress through the splits in the tree.  </w:t>
       </w:r>
     </w:p>
     <w:p>
@@ -1393,8 +1415,6 @@
         </w:rPr>
         <w:t>ing</w:t>
       </w:r>
-      <w:bookmarkStart w:id="0" w:name="_GoBack"/>
-      <w:bookmarkEnd w:id="0"/>
       <w:r>
         <w:rPr>
           <w:sz w:val="20"/>
@@ -1463,7 +1483,21 @@
           <w:sz w:val="20"/>
           <w:szCs w:val="20"/>
         </w:rPr>
-        <w:t xml:space="preserve">Once finished with the exploration and modeling, I was able to implement the traversal into an online web application using Flask and JavaScript. This is available online by </w:t>
+        <w:t xml:space="preserve">Once finished with the exploration and modeling, I was able to implement the </w:t>
+      </w:r>
+      <w:r>
+        <w:rPr>
+          <w:sz w:val="20"/>
+          <w:szCs w:val="20"/>
+        </w:rPr>
+        <w:t xml:space="preserve">tree </w:t>
+      </w:r>
+      <w:r>
+        <w:rPr>
+          <w:sz w:val="20"/>
+          <w:szCs w:val="20"/>
+        </w:rPr>
+        <w:t xml:space="preserve">traversal into an online web application using Flask and JavaScript. This is available online by </w:t>
       </w:r>
       <w:r>
         <w:rPr>
@@ -1493,15 +1527,6 @@
         </w:rPr>
         <w:t xml:space="preserve"> </w:t>
       </w:r>
-    </w:p>
-    <w:p>
-      <w:pPr>
-        <w:ind w:left="360"/>
-        <w:rPr>
-          <w:sz w:val="20"/>
-          <w:szCs w:val="20"/>
-        </w:rPr>
-      </w:pPr>
     </w:p>
     <w:p>
       <w:pPr>

</xml_diff>